<commit_message>
Fixed a lot of issues
</commit_message>
<xml_diff>
--- a/mellonnSpeak/assets/docs/template.docx
+++ b/mellonnSpeak/assets/docs/template.docx
@@ -6,6 +6,7 @@
       <w:sdtPr>
         <w:rPr>
           <w:rStyle w:val="Heading1Char"/>
+          <w:lang w:val="en-US"/>
         </w:rPr>
         <w:alias w:val="title"/>
         <w:tag w:val="text"/>
@@ -27,11 +28,13 @@
               <w:bCs/>
               <w:sz w:val="48"/>
               <w:szCs w:val="48"/>
+              <w:lang w:val="en-US"/>
             </w:rPr>
           </w:pPr>
           <w:r>
             <w:rPr>
               <w:rStyle w:val="Heading1Char"/>
+              <w:lang w:val="en-US"/>
             </w:rPr>
             <w:t>Recording Title</w:t>
           </w:r>
@@ -45,6 +48,7 @@
           <w:rFonts w:ascii="Times New Roman" w:hAnsi="Times New Roman" w:cs="Times New Roman"/>
           <w:sz w:val="24"/>
           <w:szCs w:val="24"/>
+          <w:lang w:val="en-US"/>
         </w:rPr>
       </w:pPr>
     </w:p>
@@ -64,6 +68,7 @@
             <w:rFonts w:ascii="Times New Roman" w:hAnsi="Times New Roman" w:cs="Times New Roman"/>
             <w:sz w:val="24"/>
             <w:szCs w:val="24"/>
+            <w:lang w:val="en-US"/>
           </w:rPr>
           <w:alias w:val="listnested"/>
           <w:tag w:val="list"/>
@@ -80,6 +85,7 @@
                 <w:rFonts w:ascii="Times New Roman" w:hAnsi="Times New Roman" w:cs="Times New Roman"/>
                 <w:sz w:val="24"/>
                 <w:szCs w:val="24"/>
+                <w:lang w:val="en-US"/>
               </w:rPr>
               <w:alias w:val="value"/>
               <w:tag w:val="plain"/>
@@ -102,6 +108,7 @@
                     <w:bCs/>
                     <w:sz w:val="24"/>
                     <w:szCs w:val="24"/>
+                    <w:lang w:val="en-US"/>
                   </w:rPr>
                   <w:alias w:val="spk"/>
                   <w:tag w:val="text"/>
@@ -111,11 +118,7 @@
                   </w:placeholder>
                   <w:text w:multiLine="1"/>
                 </w:sdtPr>
-                <w:sdtEndPr>
-                  <w:rPr>
-                    <w:lang w:val="en-US"/>
-                  </w:rPr>
-                </w:sdtEndPr>
+                <w:sdtEndPr/>
                 <w:sdtContent>
                   <w:r>
                     <w:rPr>
@@ -179,6 +182,7 @@
         <w:rPr>
           <w:sz w:val="24"/>
           <w:szCs w:val="24"/>
+          <w:lang w:val="en-US"/>
         </w:rPr>
       </w:pPr>
     </w:p>
@@ -1586,20 +1590,21 @@
   </w:font>
   <w:font w:name="Wingdings">
     <w:panose1 w:val="05000000000000000000"/>
-    <w:charset w:val="02"/>
-    <w:family w:val="auto"/>
+    <w:charset w:val="4D"/>
+    <w:family w:val="decorative"/>
     <w:pitch w:val="variable"/>
-    <w:sig w:usb0="00000000" w:usb1="10000000" w:usb2="00000000" w:usb3="00000000" w:csb0="80000000" w:csb1="00000000"/>
+    <w:sig w:usb0="00000003" w:usb1="00000000" w:usb2="00000000" w:usb3="00000000" w:csb0="80000001" w:csb1="00000000"/>
   </w:font>
   <w:font w:name="Symbol">
     <w:panose1 w:val="05050102010706020507"/>
     <w:charset w:val="02"/>
-    <w:family w:val="roman"/>
+    <w:family w:val="decorative"/>
     <w:pitch w:val="variable"/>
     <w:sig w:usb0="00000000" w:usb1="10000000" w:usb2="00000000" w:usb3="00000000" w:csb0="80000000" w:csb1="00000000"/>
   </w:font>
   <w:font w:name="OpenSymbol">
     <w:altName w:val="Times New Roman"/>
+    <w:panose1 w:val="020B0604020202020204"/>
     <w:charset w:val="01"/>
     <w:family w:val="auto"/>
     <w:pitch w:val="default"/>
@@ -1620,13 +1625,14 @@
   </w:font>
   <w:font w:name="Liberation Sans">
     <w:altName w:val="Arial"/>
+    <w:panose1 w:val="020B0604020202020204"/>
     <w:charset w:val="00"/>
     <w:family w:val="swiss"/>
     <w:pitch w:val="variable"/>
     <w:sig w:usb0="E0000AFF" w:usb1="500078FF" w:usb2="00000021" w:usb3="00000000" w:csb0="000001BF" w:csb1="00000000"/>
   </w:font>
   <w:font w:name="Noto Sans CJK SC Regular">
-    <w:panose1 w:val="00000000000000000000"/>
+    <w:panose1 w:val="020B0604020202020204"/>
     <w:charset w:val="00"/>
     <w:family w:val="roman"/>
     <w:notTrueType/>
@@ -1634,6 +1640,7 @@
   </w:font>
   <w:font w:name="Noto Sans Devanagari">
     <w:altName w:val="Mangal"/>
+    <w:panose1 w:val="020B0502040504020204"/>
     <w:charset w:val="00"/>
     <w:family w:val="swiss"/>
     <w:pitch w:val="variable"/>
@@ -1651,7 +1658,7 @@
     <w:charset w:val="86"/>
     <w:family w:val="swiss"/>
     <w:pitch w:val="variable"/>
-    <w:sig w:usb0="80000287" w:usb1="2ACF3C50" w:usb2="00000016" w:usb3="00000000" w:csb0="0004001F" w:csb1="00000000"/>
+    <w:sig w:usb0="80000287" w:usb1="2ACF3C52" w:usb2="00000016" w:usb3="00000000" w:csb0="0004001F" w:csb1="00000000"/>
   </w:font>
   <w:font w:name="Tahoma">
     <w:panose1 w:val="020B0604030504040204"/>
@@ -1689,6 +1696,7 @@
     <w:rsid w:val="001E37D5"/>
     <w:rsid w:val="00277891"/>
     <w:rsid w:val="002E4C03"/>
+    <w:rsid w:val="003703EB"/>
     <w:rsid w:val="003B03B3"/>
     <w:rsid w:val="003E3152"/>
     <w:rsid w:val="00406319"/>
@@ -1730,7 +1738,7 @@
   <w:themeFontLang w:val="en-US"/>
   <w:clrSchemeMapping w:bg1="light1" w:t1="dark1" w:bg2="light2" w:t2="dark2" w:accent1="accent1" w:accent2="accent2" w:accent3="accent3" w:accent4="accent4" w:accent5="accent5" w:accent6="accent6" w:hyperlink="hyperlink" w:followedHyperlink="followedHyperlink"/>
   <w:decimalSymbol w:val=","/>
-  <w:listSeparator w:val=";"/>
+  <w:listSeparator w:val=","/>
 </w:settings>
 </file>
 
@@ -2185,17 +2193,6 @@
       <w:lang w:val="da-DK" w:eastAsia="da-DK"/>
     </w:rPr>
   </w:style>
-  <w:style w:type="paragraph" w:customStyle="1" w:styleId="FD34DEBFBCE04BCFB2E3D4F636FAD3BC1">
-    <w:name w:val="FD34DEBFBCE04BCFB2E3D4F636FAD3BC1"/>
-    <w:rsid w:val="008C5DA8"/>
-    <w:pPr>
-      <w:spacing w:after="200" w:line="276" w:lineRule="auto"/>
-    </w:pPr>
-    <w:rPr>
-      <w:rFonts w:eastAsiaTheme="minorHAnsi"/>
-      <w:lang w:eastAsia="en-US"/>
-    </w:rPr>
-  </w:style>
 </w:styles>
 </file>
 

</xml_diff>